<commit_message>
lưu để tránh bug
</commit_message>
<xml_diff>
--- a/ThamKhao/Template/Note.docx
+++ b/ThamKhao/Template/Note.docx
@@ -282,9 +282,12 @@
           <w:numId w:val="1"/>
         </w:numPr>
         <w:rPr>
-          <w:rFonts w:ascii="Times New Roman" w:hAnsi="Times New Roman" w:cs="Times New Roman"/>
-          <w:sz w:val="28"/>
-          <w:szCs w:val="28"/>
+          <w:rStyle w:val="Hyperlink"/>
+          <w:rFonts w:ascii="Times New Roman" w:hAnsi="Times New Roman" w:cs="Times New Roman"/>
+          <w:color w:val="auto"/>
+          <w:sz w:val="28"/>
+          <w:szCs w:val="28"/>
+          <w:u w:val="none"/>
         </w:rPr>
       </w:pPr>
       <w:r>
@@ -323,6 +326,56 @@
             <w:szCs w:val="28"/>
           </w:rPr>
           <w:t>link</w:t>
+        </w:r>
+      </w:hyperlink>
+    </w:p>
+    <w:p>
+      <w:pPr>
+        <w:pStyle w:val="ListParagraph"/>
+        <w:numPr>
+          <w:ilvl w:val="0"/>
+          <w:numId w:val="1"/>
+        </w:numPr>
+        <w:rPr>
+          <w:rFonts w:ascii="Times New Roman" w:hAnsi="Times New Roman" w:cs="Times New Roman"/>
+          <w:sz w:val="28"/>
+          <w:szCs w:val="28"/>
+        </w:rPr>
+      </w:pPr>
+      <w:r>
+        <w:rPr>
+          <w:rFonts w:ascii="Times New Roman" w:hAnsi="Times New Roman" w:cs="Times New Roman"/>
+          <w:sz w:val="28"/>
+          <w:szCs w:val="28"/>
+        </w:rPr>
+        <w:t>Vuetify admin panel</w:t>
+      </w:r>
+      <w:r>
+        <w:rPr>
+          <w:rFonts w:ascii="Times New Roman" w:hAnsi="Times New Roman" w:cs="Times New Roman"/>
+          <w:sz w:val="28"/>
+          <w:szCs w:val="28"/>
+        </w:rPr>
+        <w:t xml:space="preserve">: </w:t>
+      </w:r>
+      <w:hyperlink r:id="rId14" w:history="1">
+        <w:r>
+          <w:rPr>
+            <w:rStyle w:val="Hyperlink"/>
+            <w:rFonts w:ascii="Times New Roman" w:hAnsi="Times New Roman" w:cs="Times New Roman"/>
+            <w:sz w:val="28"/>
+            <w:szCs w:val="28"/>
+          </w:rPr>
+          <w:t>lin</w:t>
+        </w:r>
+        <w:r>
+          <w:rPr>
+            <w:rStyle w:val="Hyperlink"/>
+            <w:rFonts w:ascii="Times New Roman" w:hAnsi="Times New Roman" w:cs="Times New Roman"/>
+            <w:sz w:val="28"/>
+            <w:szCs w:val="28"/>
+          </w:rPr>
+          <w:t>k</w:t>
         </w:r>
       </w:hyperlink>
     </w:p>

</xml_diff>